<commit_message>
fini + ajout doc d'envoie
</commit_message>
<xml_diff>
--- a/persona/persona1.docx
+++ b/persona/persona1.docx
@@ -1,6 +1,6 @@
 
 <file path=word/document.xml><?xml version="1.0" encoding="utf-8"?>
-<w:document xmlns:wpc="http://schemas.microsoft.com/office/word/2010/wordprocessingCanvas" xmlns:cx="http://schemas.microsoft.com/office/drawing/2014/chartex" xmlns:cx1="http://schemas.microsoft.com/office/drawing/2015/9/8/chartex" xmlns:cx2="http://schemas.microsoft.com/office/drawing/2015/10/21/chartex" xmlns:cx3="http://schemas.microsoft.com/office/drawing/2016/5/9/chartex" xmlns:cx4="http://schemas.microsoft.com/office/drawing/2016/5/10/chartex" xmlns:cx5="http://schemas.microsoft.com/office/drawing/2016/5/11/chartex" xmlns:cx6="http://schemas.microsoft.com/office/drawing/2016/5/12/chartex" xmlns:cx7="http://schemas.microsoft.com/office/drawing/2016/5/13/chartex" xmlns:cx8="http://schemas.microsoft.com/office/drawing/2016/5/14/chartex" xmlns:mc="http://schemas.openxmlformats.org/markup-compatibility/2006" xmlns:aink="http://schemas.microsoft.com/office/drawing/2016/ink" xmlns:am3d="http://schemas.microsoft.com/office/drawing/2017/model3d" xmlns:o="urn:schemas-microsoft-com:office:office" xmlns:r="http://schemas.openxmlformats.org/officeDocument/2006/relationships" xmlns:m="http://schemas.openxmlformats.org/officeDocument/2006/math" xmlns:v="urn:schemas-microsoft-com:vml" xmlns:wp14="http://schemas.microsoft.com/office/word/2010/wordprocessingDrawing" xmlns:wp="http://schemas.openxmlformats.org/drawingml/2006/wordprocessingDrawing" xmlns:w10="urn:schemas-microsoft-com:office:word" xmlns:w="http://schemas.openxmlformats.org/wordprocessingml/2006/main" xmlns:w14="http://schemas.microsoft.com/office/word/2010/wordml" xmlns:w15="http://schemas.microsoft.com/office/word/2012/wordml" xmlns:w16cex="http://schemas.microsoft.com/office/word/2018/wordml/cex" xmlns:w16cid="http://schemas.microsoft.com/office/word/2016/wordml/cid" xmlns:w16="http://schemas.microsoft.com/office/word/2018/wordml" xmlns:w16se="http://schemas.microsoft.com/office/word/2015/wordml/symex" xmlns:wpg="http://schemas.microsoft.com/office/word/2010/wordprocessingGroup" xmlns:wpi="http://schemas.microsoft.com/office/word/2010/wordprocessingInk" xmlns:wne="http://schemas.microsoft.com/office/word/2006/wordml" xmlns:wps="http://schemas.microsoft.com/office/word/2010/wordprocessingShape" mc:Ignorable="w14 w15 w16se w16cid w16 w16cex wp14">
+<w:document xmlns:wpc="http://schemas.microsoft.com/office/word/2010/wordprocessingCanvas" xmlns:cx="http://schemas.microsoft.com/office/drawing/2014/chartex" xmlns:cx1="http://schemas.microsoft.com/office/drawing/2015/9/8/chartex" xmlns:cx2="http://schemas.microsoft.com/office/drawing/2015/10/21/chartex" xmlns:cx3="http://schemas.microsoft.com/office/drawing/2016/5/9/chartex" xmlns:cx4="http://schemas.microsoft.com/office/drawing/2016/5/10/chartex" xmlns:cx5="http://schemas.microsoft.com/office/drawing/2016/5/11/chartex" xmlns:cx6="http://schemas.microsoft.com/office/drawing/2016/5/12/chartex" xmlns:cx7="http://schemas.microsoft.com/office/drawing/2016/5/13/chartex" xmlns:cx8="http://schemas.microsoft.com/office/drawing/2016/5/14/chartex" xmlns:mc="http://schemas.openxmlformats.org/markup-compatibility/2006" xmlns:aink="http://schemas.microsoft.com/office/drawing/2016/ink" xmlns:am3d="http://schemas.microsoft.com/office/drawing/2017/model3d" xmlns:o="urn:schemas-microsoft-com:office:office" xmlns:r="http://schemas.openxmlformats.org/officeDocument/2006/relationships" xmlns:m="http://schemas.openxmlformats.org/officeDocument/2006/math" xmlns:v="urn:schemas-microsoft-com:vml" xmlns:wp14="http://schemas.microsoft.com/office/word/2010/wordprocessingDrawing" xmlns:wp="http://schemas.openxmlformats.org/drawingml/2006/wordprocessingDrawing" xmlns:w10="urn:schemas-microsoft-com:office:word" xmlns:w="http://schemas.openxmlformats.org/wordprocessingml/2006/main" xmlns:w14="http://schemas.microsoft.com/office/word/2010/wordml" xmlns:w15="http://schemas.microsoft.com/office/word/2012/wordml" xmlns:w16cex="http://schemas.microsoft.com/office/word/2018/wordml/cex" xmlns:w16cid="http://schemas.microsoft.com/office/word/2016/wordml/cid" xmlns:w16="http://schemas.microsoft.com/office/word/2018/wordml" xmlns:w16sdtdh="http://schemas.microsoft.com/office/word/2020/wordml/sdtdatahash" xmlns:w16se="http://schemas.microsoft.com/office/word/2015/wordml/symex" xmlns:wpg="http://schemas.microsoft.com/office/word/2010/wordprocessingGroup" xmlns:wpi="http://schemas.microsoft.com/office/word/2010/wordprocessingInk" xmlns:wne="http://schemas.microsoft.com/office/word/2006/wordml" xmlns:wps="http://schemas.microsoft.com/office/word/2010/wordprocessingShape" mc:Ignorable="w14 w15 w16se w16cid w16 w16cex w16sdtdh wp14">
   <w:body>
     <w:p>
       <w:r>
@@ -206,151 +206,7 @@
                               <w:rPr>
                                 <w:color w:val="000000"/>
                               </w:rPr>
-                              <w:t xml:space="preserve">Jean Daniels, </w:t>
-                            </w:r>
-                            <w:r>
-                              <w:rPr>
-                                <w:color w:val="000000"/>
-                              </w:rPr>
-                              <w:t xml:space="preserve">35 ans, </w:t>
-                            </w:r>
-                            <w:r>
-                              <w:rPr>
-                                <w:color w:val="000000"/>
-                              </w:rPr>
-                              <w:t xml:space="preserve">Barman ayant </w:t>
-                            </w:r>
-                            <w:r>
-                              <w:rPr>
-                                <w:color w:val="000000"/>
-                              </w:rPr>
-                              <w:t>réalisé</w:t>
-                            </w:r>
-                            <w:r>
-                              <w:rPr>
-                                <w:color w:val="000000"/>
-                              </w:rPr>
-                              <w:t xml:space="preserve"> </w:t>
-                            </w:r>
-                            <w:r>
-                              <w:rPr>
-                                <w:color w:val="000000"/>
-                              </w:rPr>
-                              <w:t xml:space="preserve">CAP </w:t>
-                            </w:r>
-                            <w:r>
-                              <w:rPr>
-                                <w:color w:val="000000"/>
-                              </w:rPr>
-                              <w:t xml:space="preserve">commercialisation et services en hôtel-café-restaurant. </w:t>
-                            </w:r>
-                            <w:r>
-                              <w:rPr>
-                                <w:color w:val="000000"/>
-                              </w:rPr>
-                              <w:t xml:space="preserve">Très fière de son Bar-Restaurant, est </w:t>
-                            </w:r>
-                            <w:r>
-                              <w:rPr>
-                                <w:color w:val="000000"/>
-                              </w:rPr>
-                              <w:t>à</w:t>
-                            </w:r>
-                            <w:r>
-                              <w:rPr>
-                                <w:color w:val="000000"/>
-                              </w:rPr>
-                              <w:t xml:space="preserve"> la recherche de nouvelles </w:t>
-                            </w:r>
-                            <w:r>
-                              <w:rPr>
-                                <w:color w:val="000000"/>
-                              </w:rPr>
-                              <w:t>boissons</w:t>
-                            </w:r>
-                            <w:r>
-                              <w:rPr>
-                                <w:color w:val="000000"/>
-                              </w:rPr>
-                              <w:t xml:space="preserve">. Pour </w:t>
-                            </w:r>
-                            <w:r>
-                              <w:rPr>
-                                <w:color w:val="000000"/>
-                              </w:rPr>
-                              <w:t>cela il</w:t>
-                            </w:r>
-                            <w:r>
-                              <w:rPr>
-                                <w:color w:val="000000"/>
-                              </w:rPr>
-                              <w:t xml:space="preserve"> </w:t>
-                            </w:r>
-                            <w:r>
-                              <w:rPr>
-                                <w:color w:val="000000"/>
-                              </w:rPr>
-                              <w:t xml:space="preserve">se rend à </w:t>
-                            </w:r>
-                            <w:r>
-                              <w:rPr>
-                                <w:color w:val="000000"/>
-                              </w:rPr>
-                              <w:t>des</w:t>
-                            </w:r>
-                            <w:r>
-                              <w:rPr>
-                                <w:color w:val="000000"/>
-                              </w:rPr>
-                              <w:t xml:space="preserve"> dégustations de boissons </w:t>
-                            </w:r>
-                            <w:r>
-                              <w:rPr>
-                                <w:color w:val="000000"/>
-                              </w:rPr>
-                              <w:t xml:space="preserve">dans </w:t>
-                            </w:r>
-                            <w:r>
-                              <w:rPr>
-                                <w:color w:val="000000"/>
-                              </w:rPr>
-                              <w:t>le but</w:t>
-                            </w:r>
-                            <w:r>
-                              <w:rPr>
-                                <w:color w:val="000000"/>
-                              </w:rPr>
-                              <w:t xml:space="preserve"> </w:t>
-                            </w:r>
-                            <w:r>
-                              <w:rPr>
-                                <w:color w:val="000000"/>
-                              </w:rPr>
-                              <w:t>de</w:t>
-                            </w:r>
-                            <w:r>
-                              <w:rPr>
-                                <w:color w:val="000000"/>
-                              </w:rPr>
-                              <w:t xml:space="preserve"> </w:t>
-                            </w:r>
-                            <w:r>
-                              <w:rPr>
-                                <w:color w:val="000000"/>
-                              </w:rPr>
-                              <w:t xml:space="preserve">passé une commande afin de la commercialisé dans son </w:t>
-                            </w:r>
-                            <w:r>
-                              <w:rPr>
-                                <w:color w:val="000000"/>
-                              </w:rPr>
-                              <w:t>ba</w:t>
-                            </w:r>
-                            <w:r>
-                              <w:rPr>
-                                <w:color w:val="000000"/>
-                              </w:rPr>
-                              <w:t>r.</w:t>
+                              <w:t>Jean Daniels, 35 ans, Barman ayant réalisé CAP commercialisation et services en hôtel café-restaurant. Très fière de son bar-restaurant, est à la recherche de nouvelles boissons. Pour cela il se rend à des dégustations de boissons dans le but de passer une commande afin de la commercialiser dans son bar.</w:t>
                             </w:r>
                           </w:p>
                         </w:txbxContent>
@@ -396,151 +252,7 @@
                         <w:rPr>
                           <w:color w:val="000000"/>
                         </w:rPr>
-                        <w:t xml:space="preserve">Jean Daniels, </w:t>
-                      </w:r>
-                      <w:r>
-                        <w:rPr>
-                          <w:color w:val="000000"/>
-                        </w:rPr>
-                        <w:t xml:space="preserve">35 ans, </w:t>
-                      </w:r>
-                      <w:r>
-                        <w:rPr>
-                          <w:color w:val="000000"/>
-                        </w:rPr>
-                        <w:t xml:space="preserve">Barman ayant </w:t>
-                      </w:r>
-                      <w:r>
-                        <w:rPr>
-                          <w:color w:val="000000"/>
-                        </w:rPr>
-                        <w:t>réalisé</w:t>
-                      </w:r>
-                      <w:r>
-                        <w:rPr>
-                          <w:color w:val="000000"/>
-                        </w:rPr>
-                        <w:t xml:space="preserve"> </w:t>
-                      </w:r>
-                      <w:r>
-                        <w:rPr>
-                          <w:color w:val="000000"/>
-                        </w:rPr>
-                        <w:t xml:space="preserve">CAP </w:t>
-                      </w:r>
-                      <w:r>
-                        <w:rPr>
-                          <w:color w:val="000000"/>
-                        </w:rPr>
-                        <w:t xml:space="preserve">commercialisation et services en hôtel-café-restaurant. </w:t>
-                      </w:r>
-                      <w:r>
-                        <w:rPr>
-                          <w:color w:val="000000"/>
-                        </w:rPr>
-                        <w:t xml:space="preserve">Très fière de son Bar-Restaurant, est </w:t>
-                      </w:r>
-                      <w:r>
-                        <w:rPr>
-                          <w:color w:val="000000"/>
-                        </w:rPr>
-                        <w:t>à</w:t>
-                      </w:r>
-                      <w:r>
-                        <w:rPr>
-                          <w:color w:val="000000"/>
-                        </w:rPr>
-                        <w:t xml:space="preserve"> la recherche de nouvelles </w:t>
-                      </w:r>
-                      <w:r>
-                        <w:rPr>
-                          <w:color w:val="000000"/>
-                        </w:rPr>
-                        <w:t>boissons</w:t>
-                      </w:r>
-                      <w:r>
-                        <w:rPr>
-                          <w:color w:val="000000"/>
-                        </w:rPr>
-                        <w:t xml:space="preserve">. Pour </w:t>
-                      </w:r>
-                      <w:r>
-                        <w:rPr>
-                          <w:color w:val="000000"/>
-                        </w:rPr>
-                        <w:t>cela il</w:t>
-                      </w:r>
-                      <w:r>
-                        <w:rPr>
-                          <w:color w:val="000000"/>
-                        </w:rPr>
-                        <w:t xml:space="preserve"> </w:t>
-                      </w:r>
-                      <w:r>
-                        <w:rPr>
-                          <w:color w:val="000000"/>
-                        </w:rPr>
-                        <w:t xml:space="preserve">se rend à </w:t>
-                      </w:r>
-                      <w:r>
-                        <w:rPr>
-                          <w:color w:val="000000"/>
-                        </w:rPr>
-                        <w:t>des</w:t>
-                      </w:r>
-                      <w:r>
-                        <w:rPr>
-                          <w:color w:val="000000"/>
-                        </w:rPr>
-                        <w:t xml:space="preserve"> dégustations de boissons </w:t>
-                      </w:r>
-                      <w:r>
-                        <w:rPr>
-                          <w:color w:val="000000"/>
-                        </w:rPr>
-                        <w:t xml:space="preserve">dans </w:t>
-                      </w:r>
-                      <w:r>
-                        <w:rPr>
-                          <w:color w:val="000000"/>
-                        </w:rPr>
-                        <w:t>le but</w:t>
-                      </w:r>
-                      <w:r>
-                        <w:rPr>
-                          <w:color w:val="000000"/>
-                        </w:rPr>
-                        <w:t xml:space="preserve"> </w:t>
-                      </w:r>
-                      <w:r>
-                        <w:rPr>
-                          <w:color w:val="000000"/>
-                        </w:rPr>
-                        <w:t>de</w:t>
-                      </w:r>
-                      <w:r>
-                        <w:rPr>
-                          <w:color w:val="000000"/>
-                        </w:rPr>
-                        <w:t xml:space="preserve"> </w:t>
-                      </w:r>
-                      <w:r>
-                        <w:rPr>
-                          <w:color w:val="000000"/>
-                        </w:rPr>
-                        <w:t xml:space="preserve">passé une commande afin de la commercialisé dans son </w:t>
-                      </w:r>
-                      <w:r>
-                        <w:rPr>
-                          <w:color w:val="000000"/>
-                        </w:rPr>
-                        <w:t>ba</w:t>
-                      </w:r>
-                      <w:r>
-                        <w:rPr>
-                          <w:color w:val="000000"/>
-                        </w:rPr>
-                        <w:t>r.</w:t>
+                        <w:t>Jean Daniels, 35 ans, Barman ayant réalisé CAP commercialisation et services en hôtel café-restaurant. Très fière de son bar-restaurant, est à la recherche de nouvelles boissons. Pour cela il se rend à des dégustations de boissons dans le but de passer une commande afin de la commercialiser dans son bar.</w:t>
                       </w:r>
                     </w:p>
                   </w:txbxContent>
@@ -698,7 +410,7 @@
                                     </pic:cNvPicPr>
                                   </pic:nvPicPr>
                                   <pic:blipFill>
-                                    <a:blip r:embed="rId5">
+                                    <a:blip r:embed="rId6">
                                       <a:extLst>
                                         <a:ext uri="{28A0092B-C50C-407E-A947-70E740481C1C}">
                                           <a14:useLocalDpi xmlns:a14="http://schemas.microsoft.com/office/drawing/2010/main" val="0"/>
@@ -4562,10 +4274,8 @@
                             </w:r>
                             <w:r>
                               <w:rPr>
-                                <w:bCs/>
-                                <w:iCs/>
-                                <w:color w:val="000000"/>
-                                <w:sz w:val="32"/>
+                                <w:sz w:val="24"/>
+                                <w:szCs w:val="24"/>
                               </w:rPr>
                               <w:t>En ce moment il recherche des limonades</w:t>
                             </w:r>
@@ -4592,7 +4302,7 @@
           </mc:Choice>
           <mc:Fallback>
             <w:pict>
-              <v:rect w14:anchorId="47BA776C" id="Rectangle 79" o:spid="_x0000_s1067" style="position:absolute;margin-left:600.75pt;margin-top:7.85pt;width:234.75pt;height:59.25pt;z-index:251668480;visibility:visible;mso-wrap-style:square;mso-height-percent:0;mso-wrap-distance-left:9pt;mso-wrap-distance-top:0;mso-wrap-distance-right:9pt;mso-wrap-distance-bottom:0;mso-position-horizontal:absolute;mso-position-horizontal-relative:text;mso-position-vertical:absolute;mso-position-vertical-relative:text;mso-height-percent:0;mso-height-relative:margin;v-text-anchor:top" o:gfxdata="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" filled="f" stroked="f">
+              <v:rect w14:anchorId="47BA776C" id="Rectangle 79" o:spid="_x0000_s1067" style="position:absolute;margin-left:600.75pt;margin-top:7.85pt;width:234.75pt;height:59.25pt;z-index:251668480;visibility:visible;mso-wrap-style:square;mso-height-percent:0;mso-wrap-distance-left:9pt;mso-wrap-distance-top:0;mso-wrap-distance-right:9pt;mso-wrap-distance-bottom:0;mso-position-horizontal:absolute;mso-position-horizontal-relative:text;mso-position-vertical:absolute;mso-position-vertical-relative:text;mso-height-percent:0;mso-height-relative:margin;v-text-anchor:top" o:gfxdata="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" filled="f" stroked="f">
                 <v:textbox inset="2.53958mm,1.2694mm,2.53958mm,1.2694mm">
                   <w:txbxContent>
                     <w:p>
@@ -4624,10 +4334,8 @@
                       </w:r>
                       <w:r>
                         <w:rPr>
-                          <w:bCs/>
-                          <w:iCs/>
-                          <w:color w:val="000000"/>
-                          <w:sz w:val="32"/>
+                          <w:sz w:val="24"/>
+                          <w:szCs w:val="24"/>
                         </w:rPr>
                         <w:t>En ce moment il recherche des limonades</w:t>
                       </w:r>
@@ -4767,7 +4475,7 @@
 </file>
 
 <file path=word/styles.xml><?xml version="1.0" encoding="utf-8"?>
-<w:styles xmlns:mc="http://schemas.openxmlformats.org/markup-compatibility/2006" xmlns:r="http://schemas.openxmlformats.org/officeDocument/2006/relationships" xmlns:w="http://schemas.openxmlformats.org/wordprocessingml/2006/main" xmlns:w14="http://schemas.microsoft.com/office/word/2010/wordml" xmlns:w15="http://schemas.microsoft.com/office/word/2012/wordml" xmlns:w16cex="http://schemas.microsoft.com/office/word/2018/wordml/cex" xmlns:w16cid="http://schemas.microsoft.com/office/word/2016/wordml/cid" xmlns:w16="http://schemas.microsoft.com/office/word/2018/wordml" xmlns:w16se="http://schemas.microsoft.com/office/word/2015/wordml/symex" mc:Ignorable="w14 w15 w16se w16cid w16 w16cex">
+<w:styles xmlns:mc="http://schemas.openxmlformats.org/markup-compatibility/2006" xmlns:r="http://schemas.openxmlformats.org/officeDocument/2006/relationships" xmlns:w="http://schemas.openxmlformats.org/wordprocessingml/2006/main" xmlns:w14="http://schemas.microsoft.com/office/word/2010/wordml" xmlns:w15="http://schemas.microsoft.com/office/word/2012/wordml" xmlns:w16cex="http://schemas.microsoft.com/office/word/2018/wordml/cex" xmlns:w16cid="http://schemas.microsoft.com/office/word/2016/wordml/cid" xmlns:w16="http://schemas.microsoft.com/office/word/2018/wordml" xmlns:w16sdtdh="http://schemas.microsoft.com/office/word/2020/wordml/sdtdatahash" xmlns:w16se="http://schemas.microsoft.com/office/word/2015/wordml/symex" mc:Ignorable="w14 w15 w16se w16cid w16 w16cex w16sdtdh">
   <w:docDefaults>
     <w:rPrDefault>
       <w:rPr>

</xml_diff>

<commit_message>
new personna + correction faute
</commit_message>
<xml_diff>
--- a/persona/persona1.docx
+++ b/persona/persona1.docx
@@ -206,7 +206,19 @@
                               <w:rPr>
                                 <w:color w:val="000000"/>
                               </w:rPr>
-                              <w:t>Jean Daniels, 35 ans, Barman ayant réalisé CAP commercialisation et services en hôtel café-restaurant. Très fière de son bar-restaurant, est à la recherche de nouvelles boissons. Pour cela il se rend à des dégustations de boissons dans le but de passer une commande afin de la commercialiser dans son bar.</w:t>
+                              <w:t>Jean Daniels, 35 ans, Barman ayant réalisé CAP commercialisation et services en hôtel café-restaurant. Très fi</w:t>
+                            </w:r>
+                            <w:r>
+                              <w:rPr>
+                                <w:color w:val="000000"/>
+                              </w:rPr>
+                              <w:t>er</w:t>
+                            </w:r>
+                            <w:r>
+                              <w:rPr>
+                                <w:color w:val="000000"/>
+                              </w:rPr>
+                              <w:t xml:space="preserve"> de son bar-restaurant, est à la recherche de nouvelles boissons. Pour cela il se rend à des dégustations de boissons dans le but de passer une commande afin de la commercialiser dans son bar.</w:t>
                             </w:r>
                           </w:p>
                         </w:txbxContent>
@@ -252,7 +264,19 @@
                         <w:rPr>
                           <w:color w:val="000000"/>
                         </w:rPr>
-                        <w:t>Jean Daniels, 35 ans, Barman ayant réalisé CAP commercialisation et services en hôtel café-restaurant. Très fière de son bar-restaurant, est à la recherche de nouvelles boissons. Pour cela il se rend à des dégustations de boissons dans le but de passer une commande afin de la commercialiser dans son bar.</w:t>
+                        <w:t>Jean Daniels, 35 ans, Barman ayant réalisé CAP commercialisation et services en hôtel café-restaurant. Très fi</w:t>
+                      </w:r>
+                      <w:r>
+                        <w:rPr>
+                          <w:color w:val="000000"/>
+                        </w:rPr>
+                        <w:t>er</w:t>
+                      </w:r>
+                      <w:r>
+                        <w:rPr>
+                          <w:color w:val="000000"/>
+                        </w:rPr>
+                        <w:t xml:space="preserve"> de son bar-restaurant, est à la recherche de nouvelles boissons. Pour cela il se rend à des dégustations de boissons dans le but de passer une commande afin de la commercialiser dans son bar.</w:t>
                       </w:r>
                     </w:p>
                   </w:txbxContent>

</xml_diff>